<commit_message>
Blackjack gelöst, Shopping_List erweitert
</commit_message>
<xml_diff>
--- a/Shopping_List 2.docx
+++ b/Shopping_List 2.docx
@@ -1,134 +1,282 @@
 
 <file path=word/document.xml><?xml version="1.0" encoding="utf-8"?>
-<w:document xmlns:ve="http://schemas.openxmlformats.org/markup-compatibility/2006" xmlns:o="urn:schemas-microsoft-com:office:office" xmlns:r="http://schemas.openxmlformats.org/officeDocument/2006/relationships" xmlns:v="urn:schemas-microsoft-com:vml" xmlns:wp="http://schemas.openxmlformats.org/drawingml/2006/wordprocessingDrawing" xmlns:w10="urn:schemas-microsoft-com:office:word" xmlns:w="http://schemas.openxmlformats.org/wordprocessingml/2006/main">
+<w:document xmlns:o="urn:schemas-microsoft-com:office:office" xmlns:r="http://schemas.openxmlformats.org/officeDocument/2006/relationships" xmlns:v="urn:schemas-microsoft-com:vml" xmlns:w="http://schemas.openxmlformats.org/wordprocessingml/2006/main" xmlns:w10="urn:schemas-microsoft-com:office:word" xmlns:wp="http://schemas.openxmlformats.org/drawingml/2006/wordprocessingDrawing" xmlns:wps="http://schemas.microsoft.com/office/word/2010/wordprocessingShape" xmlns:wpg="http://schemas.microsoft.com/office/word/2010/wordprocessingGroup" xmlns:mc="http://schemas.openxmlformats.org/markup-compatibility/2006" xmlns:wp14="http://schemas.microsoft.com/office/word/2010/wordprocessingDrawing" xmlns:w14="http://schemas.microsoft.com/office/word/2010/wordml" mc:Ignorable="w14 wp14">
   <w:body>
     <w:p>
-      <w:pPr/>
-      <w:r>
-        <w:rPr>
-          <w:rFonts w:ascii="Helvetica" w:hAnsi="Helvetica" w:cs="Helvetica"/>
-          <w:sz w:val="24"/>
-          <w:sz-cs w:val="24"/>
-        </w:rPr>
-        <w:t xml:space="preserve"/>
-      </w:r>
-    </w:p>
-    <w:p>
-      <w:pPr/>
-      <w:r>
-        <w:rPr>
-          <w:rFonts w:ascii="Helvetica" w:hAnsi="Helvetica" w:cs="Helvetica"/>
-          <w:sz w:val="24"/>
-          <w:sz-cs w:val="24"/>
-        </w:rPr>
-        <w:t xml:space="preserve">Shopping List:</w:t>
-      </w:r>
-    </w:p>
-    <w:p>
-      <w:pPr/>
-      <w:r>
-        <w:rPr>
-          <w:rFonts w:ascii="Helvetica" w:hAnsi="Helvetica" w:cs="Helvetica"/>
-          <w:sz w:val="24"/>
-          <w:sz-cs w:val="24"/>
-        </w:rPr>
-        <w:t xml:space="preserve"/>
-      </w:r>
-    </w:p>
-    <w:p>
-      <w:pPr/>
-      <w:r>
-        <w:rPr>
-          <w:rFonts w:ascii="Helvetica" w:hAnsi="Helvetica" w:cs="Helvetica"/>
-          <w:sz w:val="24"/>
-          <w:sz-cs w:val="24"/>
-        </w:rPr>
-        <w:t xml:space="preserve">- Mehl</w:t>
-      </w:r>
-    </w:p>
-    <w:p>
-      <w:pPr/>
-      <w:r>
-        <w:rPr>
-          <w:rFonts w:ascii="Helvetica" w:hAnsi="Helvetica" w:cs="Helvetica"/>
-          <w:sz w:val="24"/>
-          <w:sz-cs w:val="24"/>
-        </w:rPr>
-        <w:t xml:space="preserve">- Salz</w:t>
-      </w:r>
-    </w:p>
-    <w:p>
-      <w:pPr/>
-      <w:r>
-        <w:rPr>
-          <w:rFonts w:ascii="Helvetica" w:hAnsi="Helvetica" w:cs="Helvetica"/>
-          <w:sz w:val="24"/>
-          <w:sz-cs w:val="24"/>
-        </w:rPr>
-        <w:t xml:space="preserve">- Tomaten</w:t>
-      </w:r>
-    </w:p>
-    <w:p>
-      <w:pPr/>
-      <w:r>
-        <w:rPr>
-          <w:rFonts w:ascii="Helvetica" w:hAnsi="Helvetica" w:cs="Helvetica"/>
-          <w:sz w:val="24"/>
-          <w:sz-cs w:val="24"/>
-        </w:rPr>
-        <w:t xml:space="preserve">- Wasser</w:t>
-      </w:r>
-    </w:p>
-    <w:p>
-      <w:pPr/>
-      <w:r>
-        <w:rPr>
-          <w:rFonts w:ascii="Helvetica" w:hAnsi="Helvetica" w:cs="Helvetica"/>
-          <w:sz w:val="24"/>
-          <w:sz-cs w:val="24"/>
-        </w:rPr>
-        <w:t xml:space="preserve">- Schnapps</w:t>
-      </w:r>
-    </w:p>
-    <w:p>
-      <w:pPr/>
-      <w:r>
-        <w:rPr>
-          <w:rFonts w:ascii="Helvetica" w:hAnsi="Helvetica" w:cs="Helvetica"/>
-          <w:sz w:val="24"/>
-          <w:sz-cs w:val="24"/>
-        </w:rPr>
-        <w:t xml:space="preserve">- Hefe</w:t>
-      </w:r>
-    </w:p>
-    <w:p>
-      <w:pPr/>
-      <w:r>
-        <w:rPr>
-          <w:rFonts w:ascii="Helvetica" w:hAnsi="Helvetica" w:cs="Helvetica"/>
-          <w:sz w:val="24"/>
-          <w:sz-cs w:val="24"/>
-        </w:rPr>
-        <w:t xml:space="preserve">- Dosenbier</w:t>
-      </w:r>
-    </w:p>
-    <w:p>
-      <w:pPr/>
-      <w:r>
-        <w:rPr>
-          <w:rFonts w:ascii="Helvetica" w:hAnsi="Helvetica" w:cs="Helvetica"/>
-          <w:sz w:val="24"/>
-          <w:sz-cs w:val="24"/>
-        </w:rPr>
-        <w:t xml:space="preserve">- Käse</w:t>
+      <w:pPr>
+        <w:pStyle w:val="Normal"/>
+        <w:rPr/>
+      </w:pPr>
+      <w:r>
+        <w:rPr/>
+      </w:r>
+    </w:p>
+    <w:p>
+      <w:pPr>
+        <w:pStyle w:val="Normal"/>
+        <w:rPr/>
+      </w:pPr>
+      <w:r>
+        <w:rPr>
+          <w:rFonts w:cs="Helvetica" w:ascii="Helvetica" w:hAnsi="Helvetica"/>
+          <w:sz w:val="24"/>
+        </w:rPr>
+        <w:t>Shopping List:</w:t>
+      </w:r>
+    </w:p>
+    <w:p>
+      <w:pPr>
+        <w:pStyle w:val="Normal"/>
+        <w:rPr/>
+      </w:pPr>
+      <w:r>
+        <w:rPr/>
+      </w:r>
+    </w:p>
+    <w:p>
+      <w:pPr>
+        <w:pStyle w:val="Normal"/>
+        <w:rPr/>
+      </w:pPr>
+      <w:r>
+        <w:rPr>
+          <w:rFonts w:cs="Helvetica" w:ascii="Helvetica" w:hAnsi="Helvetica"/>
+          <w:sz w:val="24"/>
+        </w:rPr>
+        <w:t>- Mehl</w:t>
+      </w:r>
+    </w:p>
+    <w:p>
+      <w:pPr>
+        <w:pStyle w:val="Normal"/>
+        <w:rPr/>
+      </w:pPr>
+      <w:r>
+        <w:rPr>
+          <w:rFonts w:cs="Helvetica" w:ascii="Helvetica" w:hAnsi="Helvetica"/>
+          <w:sz w:val="24"/>
+        </w:rPr>
+        <w:t>- Salz</w:t>
+      </w:r>
+    </w:p>
+    <w:p>
+      <w:pPr>
+        <w:pStyle w:val="Normal"/>
+        <w:rPr/>
+      </w:pPr>
+      <w:r>
+        <w:rPr>
+          <w:rFonts w:cs="Helvetica" w:ascii="Helvetica" w:hAnsi="Helvetica"/>
+          <w:sz w:val="24"/>
+        </w:rPr>
+        <w:t>- Tomaten</w:t>
+      </w:r>
+    </w:p>
+    <w:p>
+      <w:pPr>
+        <w:pStyle w:val="Normal"/>
+        <w:rPr/>
+      </w:pPr>
+      <w:r>
+        <w:rPr>
+          <w:rFonts w:cs="Helvetica" w:ascii="Helvetica" w:hAnsi="Helvetica"/>
+          <w:sz w:val="24"/>
+        </w:rPr>
+        <w:t>- Wasser</w:t>
+      </w:r>
+    </w:p>
+    <w:p>
+      <w:pPr>
+        <w:pStyle w:val="Normal"/>
+        <w:rPr/>
+      </w:pPr>
+      <w:r>
+        <w:rPr>
+          <w:rFonts w:cs="Helvetica" w:ascii="Helvetica" w:hAnsi="Helvetica"/>
+          <w:sz w:val="24"/>
+        </w:rPr>
+        <w:t>- Schnapps</w:t>
+      </w:r>
+    </w:p>
+    <w:p>
+      <w:pPr>
+        <w:pStyle w:val="Normal"/>
+        <w:rPr/>
+      </w:pPr>
+      <w:r>
+        <w:rPr>
+          <w:rFonts w:cs="Helvetica" w:ascii="Helvetica" w:hAnsi="Helvetica"/>
+          <w:sz w:val="24"/>
+        </w:rPr>
+        <w:t>- Hefe</w:t>
+      </w:r>
+    </w:p>
+    <w:p>
+      <w:pPr>
+        <w:pStyle w:val="Normal"/>
+        <w:rPr/>
+      </w:pPr>
+      <w:r>
+        <w:rPr>
+          <w:rFonts w:cs="Helvetica" w:ascii="Helvetica" w:hAnsi="Helvetica"/>
+          <w:sz w:val="24"/>
+        </w:rPr>
+        <w:t>- Dosenbier</w:t>
+      </w:r>
+    </w:p>
+    <w:p>
+      <w:pPr>
+        <w:pStyle w:val="Normal"/>
+        <w:rPr/>
+      </w:pPr>
+      <w:r>
+        <w:rPr>
+          <w:rFonts w:cs="Helvetica" w:ascii="Helvetica" w:hAnsi="Helvetica"/>
+          <w:sz w:val="24"/>
+        </w:rPr>
+        <w:t>- Käse</w:t>
+      </w:r>
+    </w:p>
+    <w:p>
+      <w:pPr>
+        <w:pStyle w:val="Normal"/>
+        <w:rPr/>
+      </w:pPr>
+      <w:r>
+        <w:rPr>
+          <w:rFonts w:cs="Helvetica" w:ascii="Helvetica" w:hAnsi="Helvetica"/>
+          <w:sz w:val="24"/>
+        </w:rPr>
+        <w:t>- Chips</w:t>
+      </w:r>
+    </w:p>
+    <w:p>
+      <w:pPr>
+        <w:pStyle w:val="Normal"/>
+        <w:rPr/>
+      </w:pPr>
+      <w:r>
+        <w:rPr>
+          <w:rFonts w:cs="Helvetica" w:ascii="Helvetica" w:hAnsi="Helvetica"/>
+          <w:sz w:val="24"/>
+        </w:rPr>
+        <w:t>- Pepparoni</w:t>
+      </w:r>
+    </w:p>
+    <w:p>
+      <w:pPr>
+        <w:pStyle w:val="Normal"/>
+        <w:rPr/>
+      </w:pPr>
+      <w:r>
+        <w:rPr>
+          <w:rFonts w:cs="Helvetica" w:ascii="Helvetica" w:hAnsi="Helvetica"/>
+          <w:sz w:val="24"/>
+        </w:rPr>
+        <w:t>- Schmand</w:t>
       </w:r>
     </w:p>
     <w:sectPr>
-      <w:pgSz w:w="11900" w:h="16840"/>
-      <w:pgMar w:top="1440" w:right="1440" w:bottom="1440" w:left="1440"/>
+      <w:type w:val="nextPage"/>
+      <w:pgSz w:w="11906" w:h="16838"/>
+      <w:pgMar w:left="1440" w:right="1440" w:header="0" w:top="1440" w:footer="0" w:bottom="1440" w:gutter="0"/>
+      <w:pgNumType w:fmt="decimal"/>
+      <w:formProt w:val="false"/>
+      <w:textDirection w:val="lrTb"/>
+      <w:docGrid w:type="default" w:linePitch="240" w:charSpace="4294961151"/>
     </w:sectPr>
   </w:body>
 </w:document>
+</file>
+
+<file path=word/styles.xml><?xml version="1.0" encoding="utf-8"?>
+<w:styles xmlns:w="http://schemas.openxmlformats.org/wordprocessingml/2006/main" xmlns:w14="http://schemas.microsoft.com/office/word/2010/wordml" xmlns:mc="http://schemas.openxmlformats.org/markup-compatibility/2006" mc:Ignorable="w14">
+  <w:docDefaults>
+    <w:rPrDefault>
+      <w:rPr>
+        <w:rFonts w:ascii="Liberation Serif" w:hAnsi="Liberation Serif" w:eastAsia="SimSun" w:cs="Lucida Sans"/>
+        <w:sz w:val="24"/>
+        <w:szCs w:val="24"/>
+        <w:lang w:val="de-DE" w:eastAsia="zh-CN" w:bidi="hi-IN"/>
+      </w:rPr>
+    </w:rPrDefault>
+    <w:pPrDefault>
+      <w:pPr/>
+    </w:pPrDefault>
+  </w:docDefaults>
+  <w:style w:type="paragraph" w:styleId="Normal">
+    <w:name w:val="Normal"/>
+    <w:qFormat/>
+    <w:pPr>
+      <w:widowControl w:val="false"/>
+    </w:pPr>
+    <w:rPr>
+      <w:rFonts w:ascii="Liberation Serif" w:hAnsi="Liberation Serif" w:eastAsia="SimSun" w:cs="Lucida Sans"/>
+      <w:color w:val="auto"/>
+      <w:sz w:val="24"/>
+      <w:szCs w:val="24"/>
+      <w:lang w:val="de-DE" w:eastAsia="zh-CN" w:bidi="hi-IN"/>
+    </w:rPr>
+  </w:style>
+  <w:style w:type="paragraph" w:styleId="Berschrift">
+    <w:name w:val="Überschrift"/>
+    <w:basedOn w:val="Normal"/>
+    <w:next w:val="Textkrper"/>
+    <w:qFormat/>
+    <w:pPr>
+      <w:keepNext/>
+      <w:spacing w:before="240" w:after="120"/>
+    </w:pPr>
+    <w:rPr>
+      <w:rFonts w:ascii="Liberation Sans" w:hAnsi="Liberation Sans" w:eastAsia="Microsoft YaHei" w:cs="Lucida Sans"/>
+      <w:sz w:val="28"/>
+      <w:szCs w:val="28"/>
+    </w:rPr>
+  </w:style>
+  <w:style w:type="paragraph" w:styleId="Textkrper">
+    <w:name w:val="Body Text"/>
+    <w:basedOn w:val="Normal"/>
+    <w:pPr>
+      <w:spacing w:lineRule="auto" w:line="288" w:before="0" w:after="140"/>
+    </w:pPr>
+    <w:rPr/>
+  </w:style>
+  <w:style w:type="paragraph" w:styleId="Liste">
+    <w:name w:val="List"/>
+    <w:basedOn w:val="Textkrper"/>
+    <w:pPr/>
+    <w:rPr>
+      <w:rFonts w:cs="Lucida Sans"/>
+    </w:rPr>
+  </w:style>
+  <w:style w:type="paragraph" w:styleId="Beschriftung">
+    <w:name w:val="Caption"/>
+    <w:basedOn w:val="Normal"/>
+    <w:qFormat/>
+    <w:pPr>
+      <w:suppressLineNumbers/>
+      <w:spacing w:before="120" w:after="120"/>
+    </w:pPr>
+    <w:rPr>
+      <w:rFonts w:cs="Lucida Sans"/>
+      <w:i/>
+      <w:iCs/>
+      <w:sz w:val="24"/>
+      <w:szCs w:val="24"/>
+    </w:rPr>
+  </w:style>
+  <w:style w:type="paragraph" w:styleId="Verzeichnis">
+    <w:name w:val="Verzeichnis"/>
+    <w:basedOn w:val="Normal"/>
+    <w:qFormat/>
+    <w:pPr>
+      <w:suppressLineNumbers/>
+    </w:pPr>
+    <w:rPr>
+      <w:rFonts w:cs="Lucida Sans"/>
+    </w:rPr>
+  </w:style>
+</w:styles>
 </file>
 
 <file path=word/theme/theme1.xml><?xml version="1.0" encoding="utf-8"?>

</xml_diff>